<commit_message>
Git iS VSC is added/Modified
</commit_message>
<xml_diff>
--- a/exam.docx
+++ b/exam.docx
@@ -9,10 +9,7 @@
     </w:p>
     <w:p>
       <w:r>
-        <w:t>L</w:t>
-      </w:r>
-      <w:r>
-        <w:t>ast Name Desalegn</w:t>
+        <w:t>Last Name Desalegn</w:t>
       </w:r>
     </w:p>
     <w:p>
@@ -24,8 +21,6 @@
       <w:r>
         <w:t>Year 4th</w:t>
       </w:r>
-      <w:bookmarkStart w:id="0" w:name="_GoBack"/>
-      <w:bookmarkEnd w:id="0"/>
     </w:p>
     <w:p>
       <w:r>
@@ -40,6 +35,13 @@
       <w:r>
         <w:t>Semester first semester</w:t>
       </w:r>
+    </w:p>
+    <w:p>
+      <w:r>
+        <w:t>Git is VSC</w:t>
+      </w:r>
+      <w:bookmarkStart w:id="0" w:name="_GoBack"/>
+      <w:bookmarkEnd w:id="0"/>
     </w:p>
     <w:p/>
     <w:sectPr>

</xml_diff>